<commit_message>
Added git repository link
</commit_message>
<xml_diff>
--- a/report.docx
+++ b/report.docx
@@ -15,12 +15,56 @@
       <w:pPr>
         <w:jc w:val="center"/>
       </w:pPr>
-      <w:r>
-        <w:t>Mühendislik ve Doğa Bilimleri Fakültesi</w:t>
+      <w:proofErr w:type="spellStart"/>
+      <w:r>
+        <w:t>Mühendislik</w:t>
+      </w:r>
+      <w:proofErr w:type="spellEnd"/>
+      <w:r>
+        <w:t xml:space="preserve"> </w:t>
+      </w:r>
+      <w:proofErr w:type="spellStart"/>
+      <w:r>
+        <w:t>ve</w:t>
+      </w:r>
+      <w:proofErr w:type="spellEnd"/>
+      <w:r>
+        <w:t xml:space="preserve"> </w:t>
+      </w:r>
+      <w:proofErr w:type="spellStart"/>
+      <w:r>
+        <w:t>Doğa</w:t>
+      </w:r>
+      <w:proofErr w:type="spellEnd"/>
+      <w:r>
+        <w:t xml:space="preserve"> </w:t>
+      </w:r>
+      <w:proofErr w:type="spellStart"/>
+      <w:r>
+        <w:t>Bilimleri</w:t>
+      </w:r>
+      <w:proofErr w:type="spellEnd"/>
+      <w:r>
+        <w:t xml:space="preserve"> Fakültesi</w:t>
       </w:r>
       <w:r>
         <w:br/>
-        <w:t>Yazılım Mühendisliği Bölümü</w:t>
+      </w:r>
+      <w:proofErr w:type="spellStart"/>
+      <w:r>
+        <w:t>Yazılım</w:t>
+      </w:r>
+      <w:proofErr w:type="spellEnd"/>
+      <w:r>
+        <w:t xml:space="preserve"> </w:t>
+      </w:r>
+      <w:proofErr w:type="spellStart"/>
+      <w:r>
+        <w:t>Mühendisliği</w:t>
+      </w:r>
+      <w:proofErr w:type="spellEnd"/>
+      <w:r>
+        <w:t xml:space="preserve"> Bölümü</w:t>
       </w:r>
     </w:p>
     <w:p>
@@ -28,41 +72,147 @@
         <w:jc w:val="center"/>
       </w:pPr>
       <w:r>
-        <w:t>Ders: 1229504 – Web Teknolojileri</w:t>
-      </w:r>
+        <w:t xml:space="preserve">Ders: 1229504 – Web </w:t>
+      </w:r>
+      <w:proofErr w:type="spellStart"/>
+      <w:r>
+        <w:t>Teknolojileri</w:t>
+      </w:r>
+      <w:proofErr w:type="spellEnd"/>
     </w:p>
     <w:p>
       <w:pPr>
         <w:jc w:val="center"/>
       </w:pPr>
-      <w:r>
-        <w:t>Proje Raporu</w:t>
-      </w:r>
+      <w:proofErr w:type="spellStart"/>
+      <w:r>
+        <w:t>Proje</w:t>
+      </w:r>
+      <w:proofErr w:type="spellEnd"/>
+      <w:r>
+        <w:t xml:space="preserve"> </w:t>
+      </w:r>
+      <w:proofErr w:type="spellStart"/>
+      <w:r>
+        <w:t>Raporu</w:t>
+      </w:r>
+      <w:proofErr w:type="spellEnd"/>
       <w:r>
         <w:br/>
-        <w:t>Telefon Numarası Doğrulama Servisi ile Mikroservis Mimarisi Uygulaması</w:t>
+      </w:r>
+      <w:proofErr w:type="spellStart"/>
+      <w:r>
+        <w:t>Telefon</w:t>
+      </w:r>
+      <w:proofErr w:type="spellEnd"/>
+      <w:r>
+        <w:t xml:space="preserve"> </w:t>
+      </w:r>
+      <w:proofErr w:type="spellStart"/>
+      <w:r>
+        <w:t>Numarası</w:t>
+      </w:r>
+      <w:proofErr w:type="spellEnd"/>
+      <w:r>
+        <w:t xml:space="preserve"> </w:t>
+      </w:r>
+      <w:proofErr w:type="spellStart"/>
+      <w:r>
+        <w:t>Doğrulama</w:t>
+      </w:r>
+      <w:proofErr w:type="spellEnd"/>
+      <w:r>
+        <w:t xml:space="preserve"> </w:t>
+      </w:r>
+      <w:proofErr w:type="spellStart"/>
+      <w:r>
+        <w:t>Servisi</w:t>
+      </w:r>
+      <w:proofErr w:type="spellEnd"/>
+      <w:r>
+        <w:t xml:space="preserve"> </w:t>
+      </w:r>
+      <w:proofErr w:type="spellStart"/>
+      <w:r>
+        <w:t>ile</w:t>
+      </w:r>
+      <w:proofErr w:type="spellEnd"/>
+      <w:r>
+        <w:t xml:space="preserve"> </w:t>
+      </w:r>
+      <w:proofErr w:type="spellStart"/>
+      <w:r>
+        <w:t>Mikroservis</w:t>
+      </w:r>
+      <w:proofErr w:type="spellEnd"/>
+      <w:r>
+        <w:t xml:space="preserve"> Mimarisi Uygulaması</w:t>
       </w:r>
     </w:p>
     <w:p/>
     <w:p>
-      <w:r>
-        <w:t xml:space="preserve">Öğrenci Adı Soyadı: </w:t>
+      <w:proofErr w:type="spellStart"/>
+      <w:r>
+        <w:t>Öğrenci</w:t>
+      </w:r>
+      <w:proofErr w:type="spellEnd"/>
+      <w:r>
+        <w:t xml:space="preserve"> </w:t>
+      </w:r>
+      <w:proofErr w:type="spellStart"/>
+      <w:r>
+        <w:t>Adı</w:t>
+      </w:r>
+      <w:proofErr w:type="spellEnd"/>
+      <w:r>
+        <w:t xml:space="preserve"> Soyadı: </w:t>
       </w:r>
       <w:r>
         <w:t>ABDULMUHSIN TIYUMBA SHIRAZY</w:t>
       </w:r>
     </w:p>
     <w:p>
-      <w:r>
-        <w:t xml:space="preserve">Öğrenci Numarası : </w:t>
+      <w:proofErr w:type="spellStart"/>
+      <w:r>
+        <w:t>Öğrenci</w:t>
+      </w:r>
+      <w:proofErr w:type="spellEnd"/>
+      <w:r>
+        <w:t xml:space="preserve"> </w:t>
+      </w:r>
+      <w:proofErr w:type="spellStart"/>
+      <w:proofErr w:type="gramStart"/>
+      <w:r>
+        <w:t>Numarası</w:t>
+      </w:r>
+      <w:proofErr w:type="spellEnd"/>
+      <w:r>
+        <w:t xml:space="preserve"> :</w:t>
+      </w:r>
+      <w:proofErr w:type="gramEnd"/>
+      <w:r>
+        <w:t xml:space="preserve"> </w:t>
       </w:r>
       <w:r>
         <w:t>2221229074</w:t>
       </w:r>
     </w:p>
     <w:p>
-      <w:r>
-        <w:t xml:space="preserve">Dönem            : </w:t>
+      <w:proofErr w:type="spellStart"/>
+      <w:r>
+        <w:t>Dönem</w:t>
+      </w:r>
+      <w:proofErr w:type="spellEnd"/>
+      <w:r>
+        <w:t xml:space="preserve">          </w:t>
+      </w:r>
+      <w:proofErr w:type="gramStart"/>
+      <w:r>
+        <w:t xml:space="preserve">  :</w:t>
+      </w:r>
+      <w:proofErr w:type="gramEnd"/>
+      <w:r>
+        <w:t xml:space="preserve"> </w:t>
       </w:r>
       <w:r>
         <w:t>5.</w:t>
@@ -70,7 +220,23 @@
     </w:p>
     <w:p>
       <w:r>
-        <w:t xml:space="preserve">Teslim Tarihi    : </w:t>
+        <w:t xml:space="preserve">Teslim </w:t>
+      </w:r>
+      <w:proofErr w:type="spellStart"/>
+      <w:r>
+        <w:t>Tarihi</w:t>
+      </w:r>
+      <w:proofErr w:type="spellEnd"/>
+      <w:r>
+        <w:t xml:space="preserve">  </w:t>
+      </w:r>
+      <w:proofErr w:type="gramStart"/>
+      <w:r>
+        <w:t xml:space="preserve">  :</w:t>
+      </w:r>
+      <w:proofErr w:type="gramEnd"/>
+      <w:r>
+        <w:t xml:space="preserve"> </w:t>
       </w:r>
       <w:r>
         <w:t>14/12/2024</w:t>
@@ -281,7 +447,27 @@
           <w:sz w:val="24"/>
           <w:szCs w:val="24"/>
         </w:rPr>
-        <w:t>The system fulfills the following functional requirements:</w:t>
+        <w:t xml:space="preserve">The system </w:t>
+      </w:r>
+      <w:proofErr w:type="spellStart"/>
+      <w:r>
+        <w:rPr>
+          <w:rFonts w:eastAsiaTheme="majorEastAsia" w:cstheme="minorHAnsi"/>
+          <w:color w:val="000000" w:themeColor="text1"/>
+          <w:sz w:val="24"/>
+          <w:szCs w:val="24"/>
+        </w:rPr>
+        <w:t>fulfills</w:t>
+      </w:r>
+      <w:proofErr w:type="spellEnd"/>
+      <w:r>
+        <w:rPr>
+          <w:rFonts w:eastAsiaTheme="majorEastAsia" w:cstheme="minorHAnsi"/>
+          <w:color w:val="000000" w:themeColor="text1"/>
+          <w:sz w:val="24"/>
+          <w:szCs w:val="24"/>
+        </w:rPr>
+        <w:t xml:space="preserve"> the following functional requirements:</w:t>
       </w:r>
     </w:p>
     <w:p>
@@ -1173,7 +1359,31 @@
           <w:sz w:val="24"/>
           <w:szCs w:val="24"/>
         </w:rPr>
-        <w:t>POST /api/phone/validate</w:t>
+        <w:t>POST /</w:t>
+      </w:r>
+      <w:proofErr w:type="spellStart"/>
+      <w:r>
+        <w:rPr>
+          <w:rFonts w:eastAsiaTheme="majorEastAsia" w:cstheme="minorHAnsi"/>
+          <w:b/>
+          <w:bCs/>
+          <w:color w:val="000000" w:themeColor="text1"/>
+          <w:sz w:val="24"/>
+          <w:szCs w:val="24"/>
+        </w:rPr>
+        <w:t>api</w:t>
+      </w:r>
+      <w:proofErr w:type="spellEnd"/>
+      <w:r>
+        <w:rPr>
+          <w:rFonts w:eastAsiaTheme="majorEastAsia" w:cstheme="minorHAnsi"/>
+          <w:b/>
+          <w:bCs/>
+          <w:color w:val="000000" w:themeColor="text1"/>
+          <w:sz w:val="24"/>
+          <w:szCs w:val="24"/>
+        </w:rPr>
+        <w:t>/phone/validate</w:t>
       </w:r>
       <w:r>
         <w:rPr>
@@ -1254,7 +1464,31 @@
           <w:sz w:val="24"/>
           <w:szCs w:val="24"/>
         </w:rPr>
-        <w:t>POST /api/registration</w:t>
+        <w:t>POST /</w:t>
+      </w:r>
+      <w:proofErr w:type="spellStart"/>
+      <w:r>
+        <w:rPr>
+          <w:rFonts w:eastAsiaTheme="majorEastAsia" w:cstheme="minorHAnsi"/>
+          <w:b/>
+          <w:bCs/>
+          <w:color w:val="000000" w:themeColor="text1"/>
+          <w:sz w:val="24"/>
+          <w:szCs w:val="24"/>
+        </w:rPr>
+        <w:t>api</w:t>
+      </w:r>
+      <w:proofErr w:type="spellEnd"/>
+      <w:r>
+        <w:rPr>
+          <w:rFonts w:eastAsiaTheme="majorEastAsia" w:cstheme="minorHAnsi"/>
+          <w:b/>
+          <w:bCs/>
+          <w:color w:val="000000" w:themeColor="text1"/>
+          <w:sz w:val="24"/>
+          <w:szCs w:val="24"/>
+        </w:rPr>
+        <w:t>/registration</w:t>
       </w:r>
       <w:r>
         <w:rPr>
@@ -1335,7 +1569,31 @@
           <w:sz w:val="24"/>
           <w:szCs w:val="24"/>
         </w:rPr>
-        <w:t>GET /api/phone/count</w:t>
+        <w:t>GET /</w:t>
+      </w:r>
+      <w:proofErr w:type="spellStart"/>
+      <w:r>
+        <w:rPr>
+          <w:rFonts w:eastAsiaTheme="majorEastAsia" w:cstheme="minorHAnsi"/>
+          <w:b/>
+          <w:bCs/>
+          <w:color w:val="000000" w:themeColor="text1"/>
+          <w:sz w:val="24"/>
+          <w:szCs w:val="24"/>
+        </w:rPr>
+        <w:t>api</w:t>
+      </w:r>
+      <w:proofErr w:type="spellEnd"/>
+      <w:r>
+        <w:rPr>
+          <w:rFonts w:eastAsiaTheme="majorEastAsia" w:cstheme="minorHAnsi"/>
+          <w:b/>
+          <w:bCs/>
+          <w:color w:val="000000" w:themeColor="text1"/>
+          <w:sz w:val="24"/>
+          <w:szCs w:val="24"/>
+        </w:rPr>
+        <w:t>/phone/count</w:t>
       </w:r>
       <w:r>
         <w:rPr>
@@ -1537,7 +1795,27 @@
           <w:sz w:val="24"/>
           <w:szCs w:val="24"/>
         </w:rPr>
-        <w:t>IF phone_number is a 6-digit numeric string THEN</w:t>
+        <w:t xml:space="preserve">IF </w:t>
+      </w:r>
+      <w:proofErr w:type="spellStart"/>
+      <w:r>
+        <w:rPr>
+          <w:rFonts w:eastAsiaTheme="majorEastAsia" w:cstheme="minorHAnsi"/>
+          <w:color w:val="000000" w:themeColor="text1"/>
+          <w:sz w:val="24"/>
+          <w:szCs w:val="24"/>
+        </w:rPr>
+        <w:t>phone_number</w:t>
+      </w:r>
+      <w:proofErr w:type="spellEnd"/>
+      <w:r>
+        <w:rPr>
+          <w:rFonts w:eastAsiaTheme="majorEastAsia" w:cstheme="minorHAnsi"/>
+          <w:color w:val="000000" w:themeColor="text1"/>
+          <w:sz w:val="24"/>
+          <w:szCs w:val="24"/>
+        </w:rPr>
+        <w:t xml:space="preserve"> is a 6-digit numeric string THEN</w:t>
       </w:r>
     </w:p>
     <w:p>
@@ -2567,6 +2845,7 @@
           <w:szCs w:val="24"/>
         </w:rPr>
       </w:pPr>
+      <w:proofErr w:type="spellStart"/>
       <w:r>
         <w:rPr>
           <w:rFonts w:eastAsiaTheme="majorEastAsia" w:cstheme="minorHAnsi"/>
@@ -2576,7 +2855,19 @@
           <w:sz w:val="24"/>
           <w:szCs w:val="24"/>
         </w:rPr>
-        <w:t>api:</w:t>
+        <w:t>api</w:t>
+      </w:r>
+      <w:proofErr w:type="spellEnd"/>
+      <w:r>
+        <w:rPr>
+          <w:rFonts w:eastAsiaTheme="majorEastAsia" w:cstheme="minorHAnsi"/>
+          <w:b/>
+          <w:bCs/>
+          <w:color w:val="000000" w:themeColor="text1"/>
+          <w:sz w:val="24"/>
+          <w:szCs w:val="24"/>
+        </w:rPr>
+        <w:t>:</w:t>
       </w:r>
       <w:r>
         <w:rPr>
@@ -2601,6 +2892,7 @@
           <w:szCs w:val="24"/>
         </w:rPr>
       </w:pPr>
+      <w:proofErr w:type="spellStart"/>
       <w:r>
         <w:rPr>
           <w:rFonts w:eastAsiaTheme="majorEastAsia" w:cstheme="minorHAnsi"/>
@@ -2610,7 +2902,19 @@
           <w:sz w:val="24"/>
           <w:szCs w:val="24"/>
         </w:rPr>
-        <w:t>db:</w:t>
+        <w:t>db</w:t>
+      </w:r>
+      <w:proofErr w:type="spellEnd"/>
+      <w:r>
+        <w:rPr>
+          <w:rFonts w:eastAsiaTheme="majorEastAsia" w:cstheme="minorHAnsi"/>
+          <w:b/>
+          <w:bCs/>
+          <w:color w:val="000000" w:themeColor="text1"/>
+          <w:sz w:val="24"/>
+          <w:szCs w:val="24"/>
+        </w:rPr>
+        <w:t>:</w:t>
       </w:r>
       <w:r>
         <w:rPr>
@@ -2816,7 +3120,27 @@
           <w:sz w:val="24"/>
           <w:szCs w:val="24"/>
         </w:rPr>
-        <w:t>curl -X POST http://localhost:3000/api/phone/validate -H "Content-Type:    application/json" -d "{\"number\": \"0541</w:t>
+        <w:t>curl -X POST http://localhost:3000/api/phone/validate -H "Content-Type:    application/</w:t>
+      </w:r>
+      <w:proofErr w:type="spellStart"/>
+      <w:r>
+        <w:rPr>
+          <w:rFonts w:eastAsiaTheme="majorEastAsia" w:cstheme="minorHAnsi"/>
+          <w:color w:val="000000" w:themeColor="text1"/>
+          <w:sz w:val="24"/>
+          <w:szCs w:val="24"/>
+        </w:rPr>
+        <w:t>json</w:t>
+      </w:r>
+      <w:proofErr w:type="spellEnd"/>
+      <w:r>
+        <w:rPr>
+          <w:rFonts w:eastAsiaTheme="majorEastAsia" w:cstheme="minorHAnsi"/>
+          <w:color w:val="000000" w:themeColor="text1"/>
+          <w:sz w:val="24"/>
+          <w:szCs w:val="24"/>
+        </w:rPr>
+        <w:t>" -d "{\"number\": \"0541</w:t>
       </w:r>
       <w:r>
         <w:rPr>
@@ -2834,7 +3158,27 @@
           <w:sz w:val="24"/>
           <w:szCs w:val="24"/>
         </w:rPr>
-        <w:t>\"}"  . This can also be done from the UI.</w:t>
+        <w:t>\"}</w:t>
+      </w:r>
+      <w:proofErr w:type="gramStart"/>
+      <w:r>
+        <w:rPr>
+          <w:rFonts w:eastAsiaTheme="majorEastAsia" w:cstheme="minorHAnsi"/>
+          <w:color w:val="000000" w:themeColor="text1"/>
+          <w:sz w:val="24"/>
+          <w:szCs w:val="24"/>
+        </w:rPr>
+        <w:t>"  .</w:t>
+      </w:r>
+      <w:proofErr w:type="gramEnd"/>
+      <w:r>
+        <w:rPr>
+          <w:rFonts w:eastAsiaTheme="majorEastAsia" w:cstheme="minorHAnsi"/>
+          <w:color w:val="000000" w:themeColor="text1"/>
+          <w:sz w:val="24"/>
+          <w:szCs w:val="24"/>
+        </w:rPr>
+        <w:t xml:space="preserve"> This can also be done from the UI.</w:t>
       </w:r>
     </w:p>
     <w:p>
@@ -2914,16 +3258,56 @@
           <w:sz w:val="24"/>
           <w:szCs w:val="24"/>
         </w:rPr>
-        <w:t>application/json" -d "{\"number\": \"0541234567\"}"</w:t>
-      </w:r>
-      <w:r>
-        <w:rPr>
-          <w:rFonts w:eastAsiaTheme="majorEastAsia" w:cstheme="minorHAnsi"/>
-          <w:color w:val="000000" w:themeColor="text1"/>
-          <w:sz w:val="24"/>
-          <w:szCs w:val="24"/>
-        </w:rPr>
-        <w:t xml:space="preserve">  . This can also be done from the UI.</w:t>
+        <w:t>application/</w:t>
+      </w:r>
+      <w:proofErr w:type="spellStart"/>
+      <w:r>
+        <w:rPr>
+          <w:rFonts w:eastAsiaTheme="majorEastAsia" w:cstheme="minorHAnsi"/>
+          <w:color w:val="000000" w:themeColor="text1"/>
+          <w:sz w:val="24"/>
+          <w:szCs w:val="24"/>
+        </w:rPr>
+        <w:t>json</w:t>
+      </w:r>
+      <w:proofErr w:type="spellEnd"/>
+      <w:r>
+        <w:rPr>
+          <w:rFonts w:eastAsiaTheme="majorEastAsia" w:cstheme="minorHAnsi"/>
+          <w:color w:val="000000" w:themeColor="text1"/>
+          <w:sz w:val="24"/>
+          <w:szCs w:val="24"/>
+        </w:rPr>
+        <w:t>" -d "{\"number\": \"0541234567\"}</w:t>
+      </w:r>
+      <w:proofErr w:type="gramStart"/>
+      <w:r>
+        <w:rPr>
+          <w:rFonts w:eastAsiaTheme="majorEastAsia" w:cstheme="minorHAnsi"/>
+          <w:color w:val="000000" w:themeColor="text1"/>
+          <w:sz w:val="24"/>
+          <w:szCs w:val="24"/>
+        </w:rPr>
+        <w:t>"</w:t>
+      </w:r>
+      <w:r>
+        <w:rPr>
+          <w:rFonts w:eastAsiaTheme="majorEastAsia" w:cstheme="minorHAnsi"/>
+          <w:color w:val="000000" w:themeColor="text1"/>
+          <w:sz w:val="24"/>
+          <w:szCs w:val="24"/>
+        </w:rPr>
+        <w:t xml:space="preserve">  .</w:t>
+      </w:r>
+      <w:proofErr w:type="gramEnd"/>
+      <w:r>
+        <w:rPr>
+          <w:rFonts w:eastAsiaTheme="majorEastAsia" w:cstheme="minorHAnsi"/>
+          <w:color w:val="000000" w:themeColor="text1"/>
+          <w:sz w:val="24"/>
+          <w:szCs w:val="24"/>
+        </w:rPr>
+        <w:t xml:space="preserve"> This can also be done from the UI.</w:t>
       </w:r>
     </w:p>
     <w:p>
@@ -3051,7 +3435,25 @@
           <w:sz w:val="24"/>
           <w:szCs w:val="24"/>
         </w:rPr>
-        <w:t>In this project, a phone number validation and registration system was successfully developed using a microservices architecture. The system meets both functional and non-functional requirements and demonstrates effective use of modern web technologies.</w:t>
+        <w:t>In this project, a phone number validation and registration system wa</w:t>
+      </w:r>
+      <w:r>
+        <w:rPr>
+          <w:rFonts w:eastAsiaTheme="majorEastAsia" w:cstheme="minorHAnsi"/>
+          <w:color w:val="000000" w:themeColor="text1"/>
+          <w:sz w:val="24"/>
+          <w:szCs w:val="24"/>
+        </w:rPr>
+        <w:t xml:space="preserve">s </w:t>
+      </w:r>
+      <w:r>
+        <w:rPr>
+          <w:rFonts w:eastAsiaTheme="majorEastAsia" w:cstheme="minorHAnsi"/>
+          <w:color w:val="000000" w:themeColor="text1"/>
+          <w:sz w:val="24"/>
+          <w:szCs w:val="24"/>
+        </w:rPr>
+        <w:t>developed using a microservices architecture. The system meets both functional and non-functional requirements and demonstrates effective use of modern web technologies.</w:t>
       </w:r>
     </w:p>
     <w:p>
@@ -3138,53 +3540,16 @@
           <w:sz w:val="24"/>
           <w:szCs w:val="24"/>
         </w:rPr>
-        <w:t>GitHub Repository Link: (to be added)</w:t>
-      </w:r>
-    </w:p>
-    <w:p>
-      <w:pPr>
-        <w:numPr>
-          <w:ilvl w:val="0"/>
-          <w:numId w:val="22"/>
-        </w:numPr>
-        <w:rPr>
-          <w:rFonts w:eastAsiaTheme="majorEastAsia" w:cstheme="minorHAnsi"/>
-          <w:color w:val="000000" w:themeColor="text1"/>
-          <w:sz w:val="24"/>
-          <w:szCs w:val="24"/>
-        </w:rPr>
-      </w:pPr>
-      <w:r>
-        <w:rPr>
-          <w:rFonts w:eastAsiaTheme="majorEastAsia" w:cstheme="minorHAnsi"/>
-          <w:color w:val="000000" w:themeColor="text1"/>
-          <w:sz w:val="24"/>
-          <w:szCs w:val="24"/>
-        </w:rPr>
-        <w:t>Sample configuration files</w:t>
-      </w:r>
-    </w:p>
-    <w:p>
-      <w:pPr>
-        <w:numPr>
-          <w:ilvl w:val="0"/>
-          <w:numId w:val="22"/>
-        </w:numPr>
-        <w:rPr>
-          <w:rFonts w:eastAsiaTheme="majorEastAsia" w:cstheme="minorHAnsi"/>
-          <w:color w:val="000000" w:themeColor="text1"/>
-          <w:sz w:val="24"/>
-          <w:szCs w:val="24"/>
-        </w:rPr>
-      </w:pPr>
-      <w:r>
-        <w:rPr>
-          <w:rFonts w:eastAsiaTheme="majorEastAsia" w:cstheme="minorHAnsi"/>
-          <w:color w:val="000000" w:themeColor="text1"/>
-          <w:sz w:val="24"/>
-          <w:szCs w:val="24"/>
-        </w:rPr>
-        <w:t>Additional screenshots and logs</w:t>
+        <w:t xml:space="preserve">GitHub Repository Link: </w:t>
+      </w:r>
+      <w:r>
+        <w:rPr>
+          <w:rFonts w:eastAsiaTheme="majorEastAsia" w:cstheme="minorHAnsi"/>
+          <w:color w:val="000000" w:themeColor="text1"/>
+          <w:sz w:val="24"/>
+          <w:szCs w:val="24"/>
+        </w:rPr>
+        <w:t>https://github.com/amtshirazu/phone-validation.git</w:t>
       </w:r>
     </w:p>
     <w:p>

</xml_diff>